<commit_message>
stable login and registration and can retrieve user rating on user profile
</commit_message>
<xml_diff>
--- a/MYLINKS/book marks.docx
+++ b/MYLINKS/book marks.docx
@@ -4,10 +4,110 @@
   <w:body>
     <w:p>
       <w:r>
-        <w:t>https://www.firebase.com/docs/android/guide/retrieving-data.html</w:t>
+        <w:t>http://stackoverflow.com/questions/28601663/how-to-retrieve-specific-node-from-firebase-database-in-android</w:t>
+      </w:r>
+    </w:p>
+    <w:p>
+      <w:hyperlink r:id="rId4" w:history="1">
+        <w:r>
+          <w:rPr>
+            <w:rStyle w:val="Hyperlink"/>
+          </w:rPr>
+          <w:t>https://dinosaur-facts.firebaseio.com/</w:t>
+        </w:r>
+      </w:hyperlink>
+    </w:p>
+    <w:p>
+      <w:hyperlink r:id="rId5" w:history="1">
+        <w:r>
+          <w:rPr>
+            <w:rStyle w:val="Hyperlink"/>
+          </w:rPr>
+          <w:t>https://www.firebase.com/docs/web/api/query/equalto.html</w:t>
+        </w:r>
+      </w:hyperlink>
+    </w:p>
+    <w:p>
+      <w:hyperlink r:id="rId6" w:history="1">
+        <w:r>
+          <w:rPr>
+            <w:rStyle w:val="Hyperlink"/>
+          </w:rPr>
+          <w:t>https://www.firebase.com/docs/android/guide/retrieving-data.html</w:t>
+        </w:r>
+      </w:hyperlink>
+    </w:p>
+    <w:p>
+      <w:hyperlink r:id="rId7" w:history="1">
+        <w:r>
+          <w:rPr>
+            <w:rStyle w:val="Hyperlink"/>
+          </w:rPr>
+          <w:t>https://www.firebase.com/docs/web/guide/saving-data.html</w:t>
+        </w:r>
+      </w:hyperlink>
+    </w:p>
+    <w:p>
+      <w:hyperlink r:id="rId8" w:history="1">
+        <w:r>
+          <w:rPr>
+            <w:rStyle w:val="Hyperlink"/>
+          </w:rPr>
+          <w:t>https://docs-examples.firebaseio.com/android/saving-data/fireblog</w:t>
+        </w:r>
+      </w:hyperlink>
+    </w:p>
+    <w:p>
+      <w:hyperlink r:id="rId9" w:history="1">
+        <w:r>
+          <w:rPr>
+            <w:rStyle w:val="Hyperlink"/>
+          </w:rPr>
+          <w:t>https://www.firebase.com/docs/android/guide/saving-data.html</w:t>
+        </w:r>
+      </w:hyperlink>
+    </w:p>
+    <w:p>
+      <w:hyperlink r:id="rId10" w:history="1">
+        <w:r>
+          <w:rPr>
+            <w:rStyle w:val="Hyperlink"/>
+          </w:rPr>
+          <w:t>https://www.firebase.com/docs/ios/guide/user-auth.html</w:t>
+        </w:r>
+      </w:hyperlink>
+    </w:p>
+    <w:p>
+      <w:hyperlink r:id="rId11" w:history="1">
+        <w:r>
+          <w:rPr>
+            <w:rStyle w:val="Hyperlink"/>
+          </w:rPr>
+          <w:t>https://www.firebase.com/docs/android/guide/setup.html</w:t>
+        </w:r>
+      </w:hyperlink>
+    </w:p>
+    <w:p>
+      <w:hyperlink r:id="rId12" w:history="1">
+        <w:r>
+          <w:rPr>
+            <w:rStyle w:val="Hyperlink"/>
+          </w:rPr>
+          <w:t>https://www.firebase.com/docs/web/guide/login/password.html</w:t>
+        </w:r>
+      </w:hyperlink>
+    </w:p>
+    <w:p>
+      <w:r>
+        <w:t>https://broadcast11.firebaseio.com/</w:t>
       </w:r>
       <w:bookmarkStart w:id="0" w:name="_GoBack"/>
       <w:bookmarkEnd w:id="0"/>
+    </w:p>
+    <w:p>
+      <w:r>
+        <w:t>https://www.firebase.com/docs/android/guide/retrieving-data.html</w:t>
+      </w:r>
     </w:p>
     <w:sectPr>
       <w:pgSz w:w="12240" w:h="15840"/>
@@ -441,6 +541,17 @@
     <w:semiHidden/>
     <w:unhideWhenUsed/>
   </w:style>
+  <w:style w:type="character" w:styleId="Hyperlink">
+    <w:name w:val="Hyperlink"/>
+    <w:basedOn w:val="DefaultParagraphFont"/>
+    <w:uiPriority w:val="99"/>
+    <w:unhideWhenUsed/>
+    <w:rsid w:val="00F54E02"/>
+    <w:rPr>
+      <w:color w:val="0563C1" w:themeColor="hyperlink"/>
+      <w:u w:val="single"/>
+    </w:rPr>
+  </w:style>
 </w:styles>
 </file>
 

</xml_diff>